<commit_message>
doc: update daily standup meeting 2 notes
</commit_message>
<xml_diff>
--- a/Documents/Meeting Minutes/daily_standup_meeting_2.docx
+++ b/Documents/Meeting Minutes/daily_standup_meeting_2.docx
@@ -155,7 +155,7 @@
           <w:numId w:val="4"/>
         </w:numPr>
       </w:pPr>
-      <w:bookmarkStart w:name="_Hlk159929215" w:id="0"/>
+      <w:bookmarkStart w:id="0" w:name="_Hlk159929215"/>
       <w:r>
         <w:t>Name:</w:t>
       </w:r>
@@ -173,8 +173,6 @@
       </w:r>
       <w:r>
         <w:tab/>
-      </w:r>
-      <w:r>
         <w:t xml:space="preserve">Attended? </w:t>
       </w:r>
       <w:r>
@@ -222,8 +220,6 @@
       </w:r>
       <w:r>
         <w:tab/>
-      </w:r>
-      <w:r>
         <w:t xml:space="preserve">Attended? </w:t>
       </w:r>
       <w:r>
@@ -243,29 +239,31 @@
           <w:ilvl w:val="0"/>
           <w:numId w:val="4"/>
         </w:numPr>
+      </w:pPr>
+      <w:r>
+        <w:t>Name:</w:t>
+      </w:r>
+      <w:r>
+        <w:tab/>
+      </w:r>
+      <w:r>
         <w:rPr>
-          <w:sz w:val="22"/>
-          <w:szCs w:val="22"/>
+          <w:rFonts w:ascii="Calibri" w:eastAsia="Calibri" w:hAnsi="Calibri" w:cs="Calibri"/>
         </w:rPr>
-      </w:pPr>
-      <w:r>
-        <w:rPr/>
-        <w:t>Name:</w:t>
-      </w:r>
+        <w:t xml:space="preserve">Koller Melanie </w:t>
+      </w:r>
+      <w:proofErr w:type="spellStart"/>
+      <w:r>
+        <w:rPr>
+          <w:rFonts w:ascii="Calibri" w:eastAsia="Calibri" w:hAnsi="Calibri" w:cs="Calibri"/>
+        </w:rPr>
+        <w:t>Turinabo</w:t>
+      </w:r>
+      <w:proofErr w:type="spellEnd"/>
       <w:r>
         <w:tab/>
       </w:r>
       <w:r>
-        <w:rPr>
-          <w:rFonts w:ascii="Calibri" w:hAnsi="Calibri" w:eastAsia="Calibri" w:cs="Calibri"/>
-          <w:noProof w:val="0"/>
-          <w:sz w:val="22"/>
-          <w:szCs w:val="22"/>
-          <w:lang w:val="en-GB"/>
-        </w:rPr>
-        <w:t>Koller Melanie Turinabo</w:t>
-      </w:r>
-      <w:r>
         <w:tab/>
       </w:r>
       <w:r>
@@ -273,12 +271,6 @@
       </w:r>
       <w:r>
         <w:tab/>
-      </w:r>
-      <w:r>
-        <w:tab/>
-      </w:r>
-      <w:r>
-        <w:rPr/>
         <w:t xml:space="preserve">Attended? </w:t>
       </w:r>
       <w:r>
@@ -288,7 +280,6 @@
         <w:t>YES</w:t>
       </w:r>
       <w:r>
-        <w:rPr/>
         <w:t xml:space="preserve">/NO </w:t>
       </w:r>
     </w:p>
@@ -299,17 +290,14 @@
           <w:ilvl w:val="0"/>
           <w:numId w:val="4"/>
         </w:numPr>
-        <w:rPr/>
-      </w:pPr>
-      <w:r>
-        <w:rPr/>
+      </w:pPr>
+      <w:r>
         <w:t>Name:</w:t>
       </w:r>
       <w:r>
         <w:tab/>
       </w:r>
       <w:r>
-        <w:rPr/>
         <w:t>Samuel Kingsley</w:t>
       </w:r>
       <w:r>
@@ -326,9 +314,6 @@
       </w:r>
       <w:r>
         <w:tab/>
-      </w:r>
-      <w:r>
-        <w:rPr/>
         <w:t xml:space="preserve">Attended? </w:t>
       </w:r>
       <w:r>
@@ -338,7 +323,6 @@
         <w:t>YES</w:t>
       </w:r>
       <w:r>
-        <w:rPr/>
         <w:t xml:space="preserve">/NO </w:t>
       </w:r>
     </w:p>
@@ -349,29 +333,17 @@
           <w:ilvl w:val="0"/>
           <w:numId w:val="4"/>
         </w:numPr>
-        <w:suppressLineNumbers w:val="0"/>
-        <w:bidi w:val="0"/>
-        <w:spacing w:before="0" w:beforeAutospacing="off" w:after="160" w:afterAutospacing="off" w:line="259" w:lineRule="auto"/>
-        <w:ind w:left="720" w:right="0" w:hanging="360"/>
-        <w:jc w:val="left"/>
-        <w:rPr>
-          <w:sz w:val="22"/>
-          <w:szCs w:val="22"/>
-        </w:rPr>
-      </w:pPr>
-      <w:r>
-        <w:rPr/>
+      </w:pPr>
+      <w:r>
         <w:t>Name:</w:t>
       </w:r>
       <w:r>
         <w:tab/>
       </w:r>
       <w:r>
-        <w:rPr/>
         <w:t>Iwuagwu</w:t>
       </w:r>
       <w:r>
-        <w:rPr/>
         <w:t xml:space="preserve"> Nkem </w:t>
       </w:r>
       <w:r>
@@ -388,31 +360,21 @@
       </w:r>
       <w:r>
         <w:tab/>
-      </w:r>
-      <w:r>
-        <w:rPr/>
         <w:t>Attended?</w:t>
       </w:r>
       <w:r>
         <w:rPr>
           <w:color w:val="92D050"/>
         </w:rPr>
-        <w:t xml:space="preserve"> </w:t>
+        <w:t xml:space="preserve"> YE</w:t>
       </w:r>
       <w:r>
         <w:rPr>
-          <w:color w:val="92D050"/>
-        </w:rPr>
-        <w:t>YE</w:t>
-      </w:r>
-      <w:r>
-        <w:rPr>
-          <w:color w:val="C5E0B3" w:themeColor="accent6" w:themeTint="66" w:themeShade="FF"/>
+          <w:color w:val="C5E0B3" w:themeColor="accent6" w:themeTint="66"/>
         </w:rPr>
         <w:t>S</w:t>
       </w:r>
       <w:r>
-        <w:rPr/>
         <w:t>/NO</w:t>
       </w:r>
     </w:p>
@@ -446,38 +408,21 @@
     <w:p>
       <w:pPr>
         <w:rPr>
-          <w:rFonts w:ascii="Calibri" w:hAnsi="Calibri" w:eastAsia="Calibri" w:cs="Calibri"/>
-          <w:noProof w:val="0"/>
-          <w:sz w:val="22"/>
-          <w:szCs w:val="22"/>
-          <w:lang w:val="en-GB"/>
+          <w:rFonts w:ascii="Calibri" w:eastAsia="Calibri" w:hAnsi="Calibri" w:cs="Calibri"/>
         </w:rPr>
       </w:pPr>
       <w:r>
         <w:rPr>
-          <w:b w:val="1"/>
-          <w:bCs w:val="1"/>
+          <w:b/>
+          <w:bCs/>
           <w:u w:val="single"/>
         </w:rPr>
         <w:t xml:space="preserve">Team Member (1): Name: </w:t>
       </w:r>
       <w:r>
         <w:rPr>
-          <w:rFonts w:ascii="Calibri" w:hAnsi="Calibri" w:eastAsia="Calibri" w:cs="Calibri"/>
-          <w:b w:val="0"/>
-          <w:bCs w:val="0"/>
-          <w:i w:val="0"/>
-          <w:iCs w:val="0"/>
-          <w:caps w:val="0"/>
-          <w:smallCaps w:val="0"/>
-          <w:strike w:val="0"/>
-          <w:dstrike w:val="0"/>
-          <w:noProof w:val="0"/>
-          <w:color w:val="000000" w:themeColor="text1" w:themeTint="FF" w:themeShade="FF"/>
-          <w:sz w:val="22"/>
-          <w:szCs w:val="22"/>
-          <w:u w:val="none"/>
-          <w:lang w:val="en-GB"/>
+          <w:rFonts w:ascii="Calibri" w:eastAsia="Calibri" w:hAnsi="Calibri" w:cs="Calibri"/>
+          <w:color w:val="000000" w:themeColor="text1"/>
         </w:rPr>
         <w:t>Sarah Goburdhun</w:t>
       </w:r>
@@ -579,8 +524,13 @@
       <w:r>
         <w:t xml:space="preserve"> </w:t>
       </w:r>
-      <w:r>
-        <w:t xml:space="preserve">Have to wait for </w:t>
+      <w:proofErr w:type="gramStart"/>
+      <w:r>
+        <w:t>Have to</w:t>
+      </w:r>
+      <w:proofErr w:type="gramEnd"/>
+      <w:r>
+        <w:t xml:space="preserve"> wait for </w:t>
       </w:r>
       <w:proofErr w:type="spellStart"/>
       <w:r>
@@ -644,20 +594,14 @@
         <w:pStyle w:val="ListParagraph"/>
       </w:pPr>
       <w:r>
-        <w:rPr/>
         <w:t>Answer:</w:t>
       </w:r>
       <w:r>
-        <w:rPr/>
         <w:t xml:space="preserve"> </w:t>
       </w:r>
       <w:r>
         <w:rPr>
-          <w:rFonts w:ascii="Calibri" w:hAnsi="Calibri" w:eastAsia="Calibri" w:cs="Calibri"/>
-          <w:noProof w:val="0"/>
-          <w:sz w:val="22"/>
-          <w:szCs w:val="22"/>
-          <w:lang w:val="en-GB"/>
+          <w:rFonts w:ascii="Calibri" w:eastAsia="Calibri" w:hAnsi="Calibri" w:cs="Calibri"/>
         </w:rPr>
         <w:t>understanding hash tables</w:t>
       </w:r>
@@ -684,20 +628,14 @@
         <w:pStyle w:val="ListParagraph"/>
       </w:pPr>
       <w:r>
-        <w:rPr/>
         <w:t>Answer:</w:t>
       </w:r>
       <w:r>
-        <w:rPr/>
         <w:t xml:space="preserve"> </w:t>
       </w:r>
       <w:r>
         <w:rPr>
-          <w:rFonts w:ascii="Calibri" w:hAnsi="Calibri" w:eastAsia="Calibri" w:cs="Calibri"/>
-          <w:noProof w:val="0"/>
-          <w:sz w:val="22"/>
-          <w:szCs w:val="22"/>
-          <w:lang w:val="en-GB"/>
+          <w:rFonts w:ascii="Calibri" w:eastAsia="Calibri" w:hAnsi="Calibri" w:cs="Calibri"/>
         </w:rPr>
         <w:t>practiced basic hash table exercises</w:t>
       </w:r>
@@ -729,22 +667,28 @@
         <w:pStyle w:val="ListParagraph"/>
       </w:pPr>
       <w:r>
-        <w:rPr/>
         <w:t>Answer:</w:t>
       </w:r>
       <w:r>
-        <w:rPr/>
         <w:t xml:space="preserve"> </w:t>
       </w:r>
       <w:r>
         <w:rPr>
-          <w:rFonts w:ascii="Calibri" w:hAnsi="Calibri" w:eastAsia="Calibri" w:cs="Calibri"/>
-          <w:noProof w:val="0"/>
-          <w:sz w:val="22"/>
-          <w:szCs w:val="22"/>
-          <w:lang w:val="en-GB"/>
+          <w:rFonts w:ascii="Calibri" w:eastAsia="Calibri" w:hAnsi="Calibri" w:cs="Calibri"/>
         </w:rPr>
-        <w:t>ensuring that the dotnet packages installed on my pc match the ones in the github repo</w:t>
+        <w:t xml:space="preserve">ensuring that the dotnet packages installed on my pc match the ones in the </w:t>
+      </w:r>
+      <w:r>
+        <w:rPr>
+          <w:rFonts w:ascii="Calibri" w:eastAsia="Calibri" w:hAnsi="Calibri" w:cs="Calibri"/>
+        </w:rPr>
+        <w:t>GitHub</w:t>
+      </w:r>
+      <w:r>
+        <w:rPr>
+          <w:rFonts w:ascii="Calibri" w:eastAsia="Calibri" w:hAnsi="Calibri" w:cs="Calibri"/>
+        </w:rPr>
+        <w:t xml:space="preserve"> repo</w:t>
       </w:r>
     </w:p>
     <w:p>
@@ -796,6 +740,7 @@
         </w:numPr>
       </w:pPr>
       <w:r>
+        <w:lastRenderedPageBreak/>
         <w:t>What did you accomplish yesterday?</w:t>
       </w:r>
     </w:p>
@@ -1001,23 +946,23 @@
     <w:p>
       <w:pPr>
         <w:rPr>
-          <w:b w:val="1"/>
-          <w:bCs w:val="1"/>
+          <w:b/>
+          <w:bCs/>
           <w:u w:val="single"/>
         </w:rPr>
       </w:pPr>
       <w:r>
         <w:rPr>
-          <w:b w:val="1"/>
-          <w:bCs w:val="1"/>
+          <w:b/>
+          <w:bCs/>
           <w:u w:val="single"/>
         </w:rPr>
         <w:t>Team Member (4): Name:</w:t>
       </w:r>
       <w:r>
         <w:rPr>
-          <w:b w:val="1"/>
-          <w:bCs w:val="1"/>
+          <w:b/>
+          <w:bCs/>
           <w:u w:val="single"/>
         </w:rPr>
         <w:t xml:space="preserve"> Samuel Kingsley</w:t>
@@ -1040,12 +985,10 @@
         <w:pStyle w:val="ListParagraph"/>
       </w:pPr>
       <w:r>
-        <w:rPr/>
         <w:t>Answer:</w:t>
       </w:r>
       <w:r>
-        <w:rPr/>
-        <w:t xml:space="preserve"> progress in hash tables </w:t>
+        <w:t xml:space="preserve"> </w:t>
       </w:r>
     </w:p>
     <w:p>
@@ -1075,20 +1018,10 @@
         <w:pStyle w:val="ListParagraph"/>
       </w:pPr>
       <w:r>
-        <w:rPr/>
         <w:t>Answer:</w:t>
       </w:r>
       <w:r>
-        <w:rPr/>
         <w:t xml:space="preserve"> </w:t>
-      </w:r>
-      <w:r>
-        <w:rPr/>
-        <w:t>keep</w:t>
-      </w:r>
-      <w:r>
-        <w:rPr/>
-        <w:t xml:space="preserve"> on practicing hash table exercises </w:t>
       </w:r>
     </w:p>
     <w:p>
@@ -1118,24 +1051,13 @@
         <w:pStyle w:val="ListParagraph"/>
       </w:pPr>
       <w:r>
-        <w:rPr/>
         <w:t>Answer:</w:t>
       </w:r>
       <w:r>
-        <w:rPr/>
         <w:t xml:space="preserve"> </w:t>
       </w:r>
       <w:r>
-        <w:rPr/>
-        <w:t xml:space="preserve">laptop got issues and no stable internet </w:t>
-      </w:r>
-      <w:r>
-        <w:rPr/>
-        <w:t>connection (</w:t>
-      </w:r>
-      <w:r>
-        <w:rPr/>
-        <w:t>poor network)</w:t>
+        <w:t>laptop got issues and no stable internet connection (poor network)</w:t>
       </w:r>
     </w:p>
     <w:p>
@@ -1187,44 +1109,27 @@
         <w:pStyle w:val="ListParagraph"/>
       </w:pPr>
       <w:r>
-        <w:rPr/>
         <w:t>Answer:</w:t>
       </w:r>
       <w:r>
+        <w:t xml:space="preserve"> Yesterday, I gathered and reviewed academic references specifically a peer-reviewed book chapter from </w:t>
+      </w:r>
+      <w:r>
         <w:rPr>
-          <w:noProof w:val="0"/>
-          <w:lang w:val="en-GB"/>
-        </w:rPr>
-        <w:t xml:space="preserve"> Yesterday, I gathered and reviewed academic references specifically a peer-reviewed book chapter from </w:t>
-      </w:r>
-      <w:r>
-        <w:rPr>
-          <w:i w:val="1"/>
-          <w:iCs w:val="1"/>
-          <w:noProof w:val="0"/>
-          <w:lang w:val="en-GB"/>
+          <w:i/>
+          <w:iCs/>
         </w:rPr>
         <w:t>Data Structures and Algorithms Using C#</w:t>
       </w:r>
       <w:r>
-        <w:rPr>
-          <w:noProof w:val="0"/>
-          <w:lang w:val="en-GB"/>
-        </w:rPr>
         <w:t xml:space="preserve"> by McMillan (2012) that support the use of hash tables in our </w:t>
       </w:r>
-      <w:r>
-        <w:rPr>
-          <w:noProof w:val="0"/>
-          <w:lang w:val="en-GB"/>
-        </w:rPr>
+      <w:proofErr w:type="spellStart"/>
+      <w:r>
         <w:t>GoCarLtd</w:t>
       </w:r>
-      <w:r>
-        <w:rPr>
-          <w:noProof w:val="0"/>
-          <w:lang w:val="en-GB"/>
-        </w:rPr>
+      <w:proofErr w:type="spellEnd"/>
+      <w:r>
         <w:t xml:space="preserve"> program.</w:t>
       </w:r>
     </w:p>
@@ -1255,14 +1160,9 @@
         <w:pStyle w:val="ListParagraph"/>
       </w:pPr>
       <w:r>
-        <w:rPr/>
         <w:t>Answer:</w:t>
       </w:r>
       <w:r>
-        <w:rPr>
-          <w:noProof w:val="0"/>
-          <w:lang w:val="en-GB"/>
-        </w:rPr>
         <w:t xml:space="preserve"> Today, I will begin integrating that justification into the project documentation and share it with the team so it can be used in our technical report or project presentation.</w:t>
       </w:r>
     </w:p>
@@ -1293,14 +1193,9 @@
         <w:pStyle w:val="ListParagraph"/>
       </w:pPr>
       <w:r>
-        <w:rPr/>
         <w:t>Answer:</w:t>
       </w:r>
       <w:r>
-        <w:rPr>
-          <w:noProof w:val="0"/>
-          <w:lang w:val="en-GB"/>
-        </w:rPr>
         <w:t xml:space="preserve"> The main obstacle right now is ensuring that all references are accepted as academic and peer-reviewed by the supervisor or instructor.</w:t>
       </w:r>
     </w:p>
@@ -1344,7 +1239,7 @@
     </w:p>
     <w:sectPr>
       <w:footerReference w:type="default" r:id="rId11"/>
-      <w:pgSz w:w="11906" w:h="16838" w:orient="portrait"/>
+      <w:pgSz w:w="11906" w:h="16838"/>
       <w:pgMar w:top="1440" w:right="1440" w:bottom="1440" w:left="1440" w:header="708" w:footer="708" w:gutter="0"/>
       <w:cols w:space="708"/>
       <w:docGrid w:linePitch="360"/>
@@ -1471,7 +1366,7 @@
         <w:ind w:left="1080" w:hanging="360"/>
       </w:pPr>
       <w:rPr>
-        <w:rFonts w:hint="default" w:ascii="Symbol" w:hAnsi="Symbol"/>
+        <w:rFonts w:ascii="Symbol" w:hAnsi="Symbol" w:hint="default"/>
       </w:rPr>
     </w:lvl>
     <w:lvl w:ilvl="1" w:tplc="8B3CF85A">
@@ -1483,7 +1378,7 @@
         <w:ind w:left="1800" w:hanging="360"/>
       </w:pPr>
       <w:rPr>
-        <w:rFonts w:hint="default" w:ascii="Courier New" w:hAnsi="Courier New"/>
+        <w:rFonts w:ascii="Courier New" w:hAnsi="Courier New" w:hint="default"/>
       </w:rPr>
     </w:lvl>
     <w:lvl w:ilvl="2" w:tplc="3266DD9E">
@@ -1495,7 +1390,7 @@
         <w:ind w:left="2520" w:hanging="360"/>
       </w:pPr>
       <w:rPr>
-        <w:rFonts w:hint="default" w:ascii="Wingdings" w:hAnsi="Wingdings"/>
+        <w:rFonts w:ascii="Wingdings" w:hAnsi="Wingdings" w:hint="default"/>
       </w:rPr>
     </w:lvl>
     <w:lvl w:ilvl="3" w:tplc="83860F8E">
@@ -1507,7 +1402,7 @@
         <w:ind w:left="3240" w:hanging="360"/>
       </w:pPr>
       <w:rPr>
-        <w:rFonts w:hint="default" w:ascii="Symbol" w:hAnsi="Symbol"/>
+        <w:rFonts w:ascii="Symbol" w:hAnsi="Symbol" w:hint="default"/>
       </w:rPr>
     </w:lvl>
     <w:lvl w:ilvl="4" w:tplc="0B4CDE56">
@@ -1519,7 +1414,7 @@
         <w:ind w:left="3960" w:hanging="360"/>
       </w:pPr>
       <w:rPr>
-        <w:rFonts w:hint="default" w:ascii="Courier New" w:hAnsi="Courier New"/>
+        <w:rFonts w:ascii="Courier New" w:hAnsi="Courier New" w:hint="default"/>
       </w:rPr>
     </w:lvl>
     <w:lvl w:ilvl="5" w:tplc="2D2AF310">
@@ -1531,7 +1426,7 @@
         <w:ind w:left="4680" w:hanging="360"/>
       </w:pPr>
       <w:rPr>
-        <w:rFonts w:hint="default" w:ascii="Wingdings" w:hAnsi="Wingdings"/>
+        <w:rFonts w:ascii="Wingdings" w:hAnsi="Wingdings" w:hint="default"/>
       </w:rPr>
     </w:lvl>
     <w:lvl w:ilvl="6" w:tplc="5EE04B9C">
@@ -1543,7 +1438,7 @@
         <w:ind w:left="5400" w:hanging="360"/>
       </w:pPr>
       <w:rPr>
-        <w:rFonts w:hint="default" w:ascii="Symbol" w:hAnsi="Symbol"/>
+        <w:rFonts w:ascii="Symbol" w:hAnsi="Symbol" w:hint="default"/>
       </w:rPr>
     </w:lvl>
     <w:lvl w:ilvl="7" w:tplc="0F8E075A">
@@ -1555,7 +1450,7 @@
         <w:ind w:left="6120" w:hanging="360"/>
       </w:pPr>
       <w:rPr>
-        <w:rFonts w:hint="default" w:ascii="Courier New" w:hAnsi="Courier New"/>
+        <w:rFonts w:ascii="Courier New" w:hAnsi="Courier New" w:hint="default"/>
       </w:rPr>
     </w:lvl>
     <w:lvl w:ilvl="8" w:tplc="789A4F90">
@@ -1567,7 +1462,7 @@
         <w:ind w:left="6840" w:hanging="360"/>
       </w:pPr>
       <w:rPr>
-        <w:rFonts w:hint="default" w:ascii="Wingdings" w:hAnsi="Wingdings"/>
+        <w:rFonts w:ascii="Wingdings" w:hAnsi="Wingdings" w:hint="default"/>
       </w:rPr>
     </w:lvl>
   </w:abstractNum>
@@ -1584,7 +1479,7 @@
         <w:ind w:left="1440" w:hanging="360"/>
       </w:pPr>
       <w:rPr>
-        <w:rFonts w:hint="default" w:ascii="Symbol" w:hAnsi="Symbol"/>
+        <w:rFonts w:ascii="Symbol" w:hAnsi="Symbol" w:hint="default"/>
       </w:rPr>
     </w:lvl>
     <w:lvl w:ilvl="1" w:tplc="04090003" w:tentative="1">
@@ -1596,7 +1491,7 @@
         <w:ind w:left="2160" w:hanging="360"/>
       </w:pPr>
       <w:rPr>
-        <w:rFonts w:hint="default" w:ascii="Courier New" w:hAnsi="Courier New" w:cs="Courier New"/>
+        <w:rFonts w:ascii="Courier New" w:hAnsi="Courier New" w:cs="Courier New" w:hint="default"/>
       </w:rPr>
     </w:lvl>
     <w:lvl w:ilvl="2" w:tplc="04090005" w:tentative="1">
@@ -1608,7 +1503,7 @@
         <w:ind w:left="2880" w:hanging="360"/>
       </w:pPr>
       <w:rPr>
-        <w:rFonts w:hint="default" w:ascii="Wingdings" w:hAnsi="Wingdings"/>
+        <w:rFonts w:ascii="Wingdings" w:hAnsi="Wingdings" w:hint="default"/>
       </w:rPr>
     </w:lvl>
     <w:lvl w:ilvl="3" w:tplc="04090001" w:tentative="1">
@@ -1620,7 +1515,7 @@
         <w:ind w:left="3600" w:hanging="360"/>
       </w:pPr>
       <w:rPr>
-        <w:rFonts w:hint="default" w:ascii="Symbol" w:hAnsi="Symbol"/>
+        <w:rFonts w:ascii="Symbol" w:hAnsi="Symbol" w:hint="default"/>
       </w:rPr>
     </w:lvl>
     <w:lvl w:ilvl="4" w:tplc="04090003" w:tentative="1">
@@ -1632,7 +1527,7 @@
         <w:ind w:left="4320" w:hanging="360"/>
       </w:pPr>
       <w:rPr>
-        <w:rFonts w:hint="default" w:ascii="Courier New" w:hAnsi="Courier New" w:cs="Courier New"/>
+        <w:rFonts w:ascii="Courier New" w:hAnsi="Courier New" w:cs="Courier New" w:hint="default"/>
       </w:rPr>
     </w:lvl>
     <w:lvl w:ilvl="5" w:tplc="04090005" w:tentative="1">
@@ -1644,7 +1539,7 @@
         <w:ind w:left="5040" w:hanging="360"/>
       </w:pPr>
       <w:rPr>
-        <w:rFonts w:hint="default" w:ascii="Wingdings" w:hAnsi="Wingdings"/>
+        <w:rFonts w:ascii="Wingdings" w:hAnsi="Wingdings" w:hint="default"/>
       </w:rPr>
     </w:lvl>
     <w:lvl w:ilvl="6" w:tplc="04090001" w:tentative="1">
@@ -1656,7 +1551,7 @@
         <w:ind w:left="5760" w:hanging="360"/>
       </w:pPr>
       <w:rPr>
-        <w:rFonts w:hint="default" w:ascii="Symbol" w:hAnsi="Symbol"/>
+        <w:rFonts w:ascii="Symbol" w:hAnsi="Symbol" w:hint="default"/>
       </w:rPr>
     </w:lvl>
     <w:lvl w:ilvl="7" w:tplc="04090003" w:tentative="1">
@@ -1668,7 +1563,7 @@
         <w:ind w:left="6480" w:hanging="360"/>
       </w:pPr>
       <w:rPr>
-        <w:rFonts w:hint="default" w:ascii="Courier New" w:hAnsi="Courier New" w:cs="Courier New"/>
+        <w:rFonts w:ascii="Courier New" w:hAnsi="Courier New" w:cs="Courier New" w:hint="default"/>
       </w:rPr>
     </w:lvl>
     <w:lvl w:ilvl="8" w:tplc="04090005" w:tentative="1">
@@ -1680,7 +1575,7 @@
         <w:ind w:left="7200" w:hanging="360"/>
       </w:pPr>
       <w:rPr>
-        <w:rFonts w:hint="default" w:ascii="Wingdings" w:hAnsi="Wingdings"/>
+        <w:rFonts w:ascii="Wingdings" w:hAnsi="Wingdings" w:hint="default"/>
       </w:rPr>
     </w:lvl>
   </w:abstractNum>
@@ -1697,7 +1592,7 @@
         <w:ind w:left="1440" w:hanging="360"/>
       </w:pPr>
       <w:rPr>
-        <w:rFonts w:hint="default" w:ascii="Symbol" w:hAnsi="Symbol"/>
+        <w:rFonts w:ascii="Symbol" w:hAnsi="Symbol" w:hint="default"/>
       </w:rPr>
     </w:lvl>
     <w:lvl w:ilvl="1" w:tplc="04090003" w:tentative="1">
@@ -1709,7 +1604,7 @@
         <w:ind w:left="2160" w:hanging="360"/>
       </w:pPr>
       <w:rPr>
-        <w:rFonts w:hint="default" w:ascii="Courier New" w:hAnsi="Courier New" w:cs="Courier New"/>
+        <w:rFonts w:ascii="Courier New" w:hAnsi="Courier New" w:cs="Courier New" w:hint="default"/>
       </w:rPr>
     </w:lvl>
     <w:lvl w:ilvl="2" w:tplc="04090005" w:tentative="1">
@@ -1721,7 +1616,7 @@
         <w:ind w:left="2880" w:hanging="360"/>
       </w:pPr>
       <w:rPr>
-        <w:rFonts w:hint="default" w:ascii="Wingdings" w:hAnsi="Wingdings"/>
+        <w:rFonts w:ascii="Wingdings" w:hAnsi="Wingdings" w:hint="default"/>
       </w:rPr>
     </w:lvl>
     <w:lvl w:ilvl="3" w:tplc="04090001" w:tentative="1">
@@ -1733,7 +1628,7 @@
         <w:ind w:left="3600" w:hanging="360"/>
       </w:pPr>
       <w:rPr>
-        <w:rFonts w:hint="default" w:ascii="Symbol" w:hAnsi="Symbol"/>
+        <w:rFonts w:ascii="Symbol" w:hAnsi="Symbol" w:hint="default"/>
       </w:rPr>
     </w:lvl>
     <w:lvl w:ilvl="4" w:tplc="04090003" w:tentative="1">
@@ -1745,7 +1640,7 @@
         <w:ind w:left="4320" w:hanging="360"/>
       </w:pPr>
       <w:rPr>
-        <w:rFonts w:hint="default" w:ascii="Courier New" w:hAnsi="Courier New" w:cs="Courier New"/>
+        <w:rFonts w:ascii="Courier New" w:hAnsi="Courier New" w:cs="Courier New" w:hint="default"/>
       </w:rPr>
     </w:lvl>
     <w:lvl w:ilvl="5" w:tplc="04090005" w:tentative="1">
@@ -1757,7 +1652,7 @@
         <w:ind w:left="5040" w:hanging="360"/>
       </w:pPr>
       <w:rPr>
-        <w:rFonts w:hint="default" w:ascii="Wingdings" w:hAnsi="Wingdings"/>
+        <w:rFonts w:ascii="Wingdings" w:hAnsi="Wingdings" w:hint="default"/>
       </w:rPr>
     </w:lvl>
     <w:lvl w:ilvl="6" w:tplc="04090001" w:tentative="1">
@@ -1769,7 +1664,7 @@
         <w:ind w:left="5760" w:hanging="360"/>
       </w:pPr>
       <w:rPr>
-        <w:rFonts w:hint="default" w:ascii="Symbol" w:hAnsi="Symbol"/>
+        <w:rFonts w:ascii="Symbol" w:hAnsi="Symbol" w:hint="default"/>
       </w:rPr>
     </w:lvl>
     <w:lvl w:ilvl="7" w:tplc="04090003" w:tentative="1">
@@ -1781,7 +1676,7 @@
         <w:ind w:left="6480" w:hanging="360"/>
       </w:pPr>
       <w:rPr>
-        <w:rFonts w:hint="default" w:ascii="Courier New" w:hAnsi="Courier New" w:cs="Courier New"/>
+        <w:rFonts w:ascii="Courier New" w:hAnsi="Courier New" w:cs="Courier New" w:hint="default"/>
       </w:rPr>
     </w:lvl>
     <w:lvl w:ilvl="8" w:tplc="04090005" w:tentative="1">
@@ -1793,7 +1688,7 @@
         <w:ind w:left="7200" w:hanging="360"/>
       </w:pPr>
       <w:rPr>
-        <w:rFonts w:hint="default" w:ascii="Wingdings" w:hAnsi="Wingdings"/>
+        <w:rFonts w:ascii="Wingdings" w:hAnsi="Wingdings" w:hint="default"/>
       </w:rPr>
     </w:lvl>
   </w:abstractNum>
@@ -1896,7 +1791,7 @@
         <w:ind w:left="1080" w:hanging="360"/>
       </w:pPr>
       <w:rPr>
-        <w:rFonts w:hint="default" w:ascii="Symbol" w:hAnsi="Symbol"/>
+        <w:rFonts w:ascii="Symbol" w:hAnsi="Symbol" w:hint="default"/>
       </w:rPr>
     </w:lvl>
     <w:lvl w:ilvl="1" w:tplc="F78AFF26">
@@ -1908,7 +1803,7 @@
         <w:ind w:left="1800" w:hanging="360"/>
       </w:pPr>
       <w:rPr>
-        <w:rFonts w:hint="default" w:ascii="Courier New" w:hAnsi="Courier New"/>
+        <w:rFonts w:ascii="Courier New" w:hAnsi="Courier New" w:hint="default"/>
       </w:rPr>
     </w:lvl>
     <w:lvl w:ilvl="2" w:tplc="2272D81E">
@@ -1920,7 +1815,7 @@
         <w:ind w:left="2520" w:hanging="360"/>
       </w:pPr>
       <w:rPr>
-        <w:rFonts w:hint="default" w:ascii="Wingdings" w:hAnsi="Wingdings"/>
+        <w:rFonts w:ascii="Wingdings" w:hAnsi="Wingdings" w:hint="default"/>
       </w:rPr>
     </w:lvl>
     <w:lvl w:ilvl="3" w:tplc="94122170">
@@ -1932,7 +1827,7 @@
         <w:ind w:left="3240" w:hanging="360"/>
       </w:pPr>
       <w:rPr>
-        <w:rFonts w:hint="default" w:ascii="Symbol" w:hAnsi="Symbol"/>
+        <w:rFonts w:ascii="Symbol" w:hAnsi="Symbol" w:hint="default"/>
       </w:rPr>
     </w:lvl>
     <w:lvl w:ilvl="4" w:tplc="4CB424AE">
@@ -1944,7 +1839,7 @@
         <w:ind w:left="3960" w:hanging="360"/>
       </w:pPr>
       <w:rPr>
-        <w:rFonts w:hint="default" w:ascii="Courier New" w:hAnsi="Courier New"/>
+        <w:rFonts w:ascii="Courier New" w:hAnsi="Courier New" w:hint="default"/>
       </w:rPr>
     </w:lvl>
     <w:lvl w:ilvl="5" w:tplc="B18AA4BA">
@@ -1956,7 +1851,7 @@
         <w:ind w:left="4680" w:hanging="360"/>
       </w:pPr>
       <w:rPr>
-        <w:rFonts w:hint="default" w:ascii="Wingdings" w:hAnsi="Wingdings"/>
+        <w:rFonts w:ascii="Wingdings" w:hAnsi="Wingdings" w:hint="default"/>
       </w:rPr>
     </w:lvl>
     <w:lvl w:ilvl="6" w:tplc="17B49D94">
@@ -1968,7 +1863,7 @@
         <w:ind w:left="5400" w:hanging="360"/>
       </w:pPr>
       <w:rPr>
-        <w:rFonts w:hint="default" w:ascii="Symbol" w:hAnsi="Symbol"/>
+        <w:rFonts w:ascii="Symbol" w:hAnsi="Symbol" w:hint="default"/>
       </w:rPr>
     </w:lvl>
     <w:lvl w:ilvl="7" w:tplc="D788F43C">
@@ -1980,7 +1875,7 @@
         <w:ind w:left="6120" w:hanging="360"/>
       </w:pPr>
       <w:rPr>
-        <w:rFonts w:hint="default" w:ascii="Courier New" w:hAnsi="Courier New"/>
+        <w:rFonts w:ascii="Courier New" w:hAnsi="Courier New" w:hint="default"/>
       </w:rPr>
     </w:lvl>
     <w:lvl w:ilvl="8" w:tplc="243EE8C8">
@@ -1992,7 +1887,7 @@
         <w:ind w:left="6840" w:hanging="360"/>
       </w:pPr>
       <w:rPr>
-        <w:rFonts w:hint="default" w:ascii="Wingdings" w:hAnsi="Wingdings"/>
+        <w:rFonts w:ascii="Wingdings" w:hAnsi="Wingdings" w:hint="default"/>
       </w:rPr>
     </w:lvl>
   </w:abstractNum>
@@ -2008,7 +1903,7 @@
         <w:ind w:left="720" w:hanging="360"/>
       </w:pPr>
       <w:rPr>
-        <w:rFonts w:hint="default" w:ascii="Symbol" w:hAnsi="Symbol" w:eastAsiaTheme="minorHAnsi" w:cstheme="minorBidi"/>
+        <w:rFonts w:ascii="Symbol" w:eastAsiaTheme="minorHAnsi" w:hAnsi="Symbol" w:cstheme="minorBidi" w:hint="default"/>
       </w:rPr>
     </w:lvl>
     <w:lvl w:ilvl="1" w:tplc="08090003" w:tentative="1">
@@ -2020,7 +1915,7 @@
         <w:ind w:left="1440" w:hanging="360"/>
       </w:pPr>
       <w:rPr>
-        <w:rFonts w:hint="default" w:ascii="Courier New" w:hAnsi="Courier New" w:cs="Courier New"/>
+        <w:rFonts w:ascii="Courier New" w:hAnsi="Courier New" w:cs="Courier New" w:hint="default"/>
       </w:rPr>
     </w:lvl>
     <w:lvl w:ilvl="2" w:tplc="08090005" w:tentative="1">
@@ -2032,7 +1927,7 @@
         <w:ind w:left="2160" w:hanging="360"/>
       </w:pPr>
       <w:rPr>
-        <w:rFonts w:hint="default" w:ascii="Wingdings" w:hAnsi="Wingdings"/>
+        <w:rFonts w:ascii="Wingdings" w:hAnsi="Wingdings" w:hint="default"/>
       </w:rPr>
     </w:lvl>
     <w:lvl w:ilvl="3" w:tplc="08090001" w:tentative="1">
@@ -2044,7 +1939,7 @@
         <w:ind w:left="2880" w:hanging="360"/>
       </w:pPr>
       <w:rPr>
-        <w:rFonts w:hint="default" w:ascii="Symbol" w:hAnsi="Symbol"/>
+        <w:rFonts w:ascii="Symbol" w:hAnsi="Symbol" w:hint="default"/>
       </w:rPr>
     </w:lvl>
     <w:lvl w:ilvl="4" w:tplc="08090003" w:tentative="1">
@@ -2056,7 +1951,7 @@
         <w:ind w:left="3600" w:hanging="360"/>
       </w:pPr>
       <w:rPr>
-        <w:rFonts w:hint="default" w:ascii="Courier New" w:hAnsi="Courier New" w:cs="Courier New"/>
+        <w:rFonts w:ascii="Courier New" w:hAnsi="Courier New" w:cs="Courier New" w:hint="default"/>
       </w:rPr>
     </w:lvl>
     <w:lvl w:ilvl="5" w:tplc="08090005" w:tentative="1">
@@ -2068,7 +1963,7 @@
         <w:ind w:left="4320" w:hanging="360"/>
       </w:pPr>
       <w:rPr>
-        <w:rFonts w:hint="default" w:ascii="Wingdings" w:hAnsi="Wingdings"/>
+        <w:rFonts w:ascii="Wingdings" w:hAnsi="Wingdings" w:hint="default"/>
       </w:rPr>
     </w:lvl>
     <w:lvl w:ilvl="6" w:tplc="08090001" w:tentative="1">
@@ -2080,7 +1975,7 @@
         <w:ind w:left="5040" w:hanging="360"/>
       </w:pPr>
       <w:rPr>
-        <w:rFonts w:hint="default" w:ascii="Symbol" w:hAnsi="Symbol"/>
+        <w:rFonts w:ascii="Symbol" w:hAnsi="Symbol" w:hint="default"/>
       </w:rPr>
     </w:lvl>
     <w:lvl w:ilvl="7" w:tplc="08090003" w:tentative="1">
@@ -2092,7 +1987,7 @@
         <w:ind w:left="5760" w:hanging="360"/>
       </w:pPr>
       <w:rPr>
-        <w:rFonts w:hint="default" w:ascii="Courier New" w:hAnsi="Courier New" w:cs="Courier New"/>
+        <w:rFonts w:ascii="Courier New" w:hAnsi="Courier New" w:cs="Courier New" w:hint="default"/>
       </w:rPr>
     </w:lvl>
     <w:lvl w:ilvl="8" w:tplc="08090005" w:tentative="1">
@@ -2104,7 +1999,7 @@
         <w:ind w:left="6480" w:hanging="360"/>
       </w:pPr>
       <w:rPr>
-        <w:rFonts w:hint="default" w:ascii="Wingdings" w:hAnsi="Wingdings"/>
+        <w:rFonts w:ascii="Wingdings" w:hAnsi="Wingdings" w:hint="default"/>
       </w:rPr>
     </w:lvl>
   </w:abstractNum>
@@ -2379,7 +2274,7 @@
         <w:ind w:left="1440" w:hanging="360"/>
       </w:pPr>
       <w:rPr>
-        <w:rFonts w:hint="default" w:ascii="Symbol" w:hAnsi="Symbol"/>
+        <w:rFonts w:ascii="Symbol" w:hAnsi="Symbol" w:hint="default"/>
       </w:rPr>
     </w:lvl>
     <w:lvl w:ilvl="1" w:tplc="04090003" w:tentative="1">
@@ -2391,7 +2286,7 @@
         <w:ind w:left="2160" w:hanging="360"/>
       </w:pPr>
       <w:rPr>
-        <w:rFonts w:hint="default" w:ascii="Courier New" w:hAnsi="Courier New" w:cs="Courier New"/>
+        <w:rFonts w:ascii="Courier New" w:hAnsi="Courier New" w:cs="Courier New" w:hint="default"/>
       </w:rPr>
     </w:lvl>
     <w:lvl w:ilvl="2" w:tplc="04090005" w:tentative="1">
@@ -2403,7 +2298,7 @@
         <w:ind w:left="2880" w:hanging="360"/>
       </w:pPr>
       <w:rPr>
-        <w:rFonts w:hint="default" w:ascii="Wingdings" w:hAnsi="Wingdings"/>
+        <w:rFonts w:ascii="Wingdings" w:hAnsi="Wingdings" w:hint="default"/>
       </w:rPr>
     </w:lvl>
     <w:lvl w:ilvl="3" w:tplc="04090001" w:tentative="1">
@@ -2415,7 +2310,7 @@
         <w:ind w:left="3600" w:hanging="360"/>
       </w:pPr>
       <w:rPr>
-        <w:rFonts w:hint="default" w:ascii="Symbol" w:hAnsi="Symbol"/>
+        <w:rFonts w:ascii="Symbol" w:hAnsi="Symbol" w:hint="default"/>
       </w:rPr>
     </w:lvl>
     <w:lvl w:ilvl="4" w:tplc="04090003" w:tentative="1">
@@ -2427,7 +2322,7 @@
         <w:ind w:left="4320" w:hanging="360"/>
       </w:pPr>
       <w:rPr>
-        <w:rFonts w:hint="default" w:ascii="Courier New" w:hAnsi="Courier New" w:cs="Courier New"/>
+        <w:rFonts w:ascii="Courier New" w:hAnsi="Courier New" w:cs="Courier New" w:hint="default"/>
       </w:rPr>
     </w:lvl>
     <w:lvl w:ilvl="5" w:tplc="04090005" w:tentative="1">
@@ -2439,7 +2334,7 @@
         <w:ind w:left="5040" w:hanging="360"/>
       </w:pPr>
       <w:rPr>
-        <w:rFonts w:hint="default" w:ascii="Wingdings" w:hAnsi="Wingdings"/>
+        <w:rFonts w:ascii="Wingdings" w:hAnsi="Wingdings" w:hint="default"/>
       </w:rPr>
     </w:lvl>
     <w:lvl w:ilvl="6" w:tplc="04090001" w:tentative="1">
@@ -2451,7 +2346,7 @@
         <w:ind w:left="5760" w:hanging="360"/>
       </w:pPr>
       <w:rPr>
-        <w:rFonts w:hint="default" w:ascii="Symbol" w:hAnsi="Symbol"/>
+        <w:rFonts w:ascii="Symbol" w:hAnsi="Symbol" w:hint="default"/>
       </w:rPr>
     </w:lvl>
     <w:lvl w:ilvl="7" w:tplc="04090003" w:tentative="1">
@@ -2463,7 +2358,7 @@
         <w:ind w:left="6480" w:hanging="360"/>
       </w:pPr>
       <w:rPr>
-        <w:rFonts w:hint="default" w:ascii="Courier New" w:hAnsi="Courier New" w:cs="Courier New"/>
+        <w:rFonts w:ascii="Courier New" w:hAnsi="Courier New" w:cs="Courier New" w:hint="default"/>
       </w:rPr>
     </w:lvl>
     <w:lvl w:ilvl="8" w:tplc="04090005" w:tentative="1">
@@ -2475,7 +2370,7 @@
         <w:ind w:left="7200" w:hanging="360"/>
       </w:pPr>
       <w:rPr>
-        <w:rFonts w:hint="default" w:ascii="Wingdings" w:hAnsi="Wingdings"/>
+        <w:rFonts w:ascii="Wingdings" w:hAnsi="Wingdings" w:hint="default"/>
       </w:rPr>
     </w:lvl>
   </w:abstractNum>
@@ -2491,7 +2386,7 @@
         <w:ind w:left="720" w:hanging="360"/>
       </w:pPr>
       <w:rPr>
-        <w:rFonts w:hint="default" w:ascii="Symbol" w:hAnsi="Symbol" w:eastAsiaTheme="minorHAnsi" w:cstheme="minorBidi"/>
+        <w:rFonts w:ascii="Symbol" w:eastAsiaTheme="minorHAnsi" w:hAnsi="Symbol" w:cstheme="minorBidi" w:hint="default"/>
       </w:rPr>
     </w:lvl>
     <w:lvl w:ilvl="1" w:tplc="08090003" w:tentative="1">
@@ -2503,7 +2398,7 @@
         <w:ind w:left="1440" w:hanging="360"/>
       </w:pPr>
       <w:rPr>
-        <w:rFonts w:hint="default" w:ascii="Courier New" w:hAnsi="Courier New" w:cs="Courier New"/>
+        <w:rFonts w:ascii="Courier New" w:hAnsi="Courier New" w:cs="Courier New" w:hint="default"/>
       </w:rPr>
     </w:lvl>
     <w:lvl w:ilvl="2" w:tplc="08090005" w:tentative="1">
@@ -2515,7 +2410,7 @@
         <w:ind w:left="2160" w:hanging="360"/>
       </w:pPr>
       <w:rPr>
-        <w:rFonts w:hint="default" w:ascii="Wingdings" w:hAnsi="Wingdings"/>
+        <w:rFonts w:ascii="Wingdings" w:hAnsi="Wingdings" w:hint="default"/>
       </w:rPr>
     </w:lvl>
     <w:lvl w:ilvl="3" w:tplc="08090001" w:tentative="1">
@@ -2527,7 +2422,7 @@
         <w:ind w:left="2880" w:hanging="360"/>
       </w:pPr>
       <w:rPr>
-        <w:rFonts w:hint="default" w:ascii="Symbol" w:hAnsi="Symbol"/>
+        <w:rFonts w:ascii="Symbol" w:hAnsi="Symbol" w:hint="default"/>
       </w:rPr>
     </w:lvl>
     <w:lvl w:ilvl="4" w:tplc="08090003" w:tentative="1">
@@ -2539,7 +2434,7 @@
         <w:ind w:left="3600" w:hanging="360"/>
       </w:pPr>
       <w:rPr>
-        <w:rFonts w:hint="default" w:ascii="Courier New" w:hAnsi="Courier New" w:cs="Courier New"/>
+        <w:rFonts w:ascii="Courier New" w:hAnsi="Courier New" w:cs="Courier New" w:hint="default"/>
       </w:rPr>
     </w:lvl>
     <w:lvl w:ilvl="5" w:tplc="08090005" w:tentative="1">
@@ -2551,7 +2446,7 @@
         <w:ind w:left="4320" w:hanging="360"/>
       </w:pPr>
       <w:rPr>
-        <w:rFonts w:hint="default" w:ascii="Wingdings" w:hAnsi="Wingdings"/>
+        <w:rFonts w:ascii="Wingdings" w:hAnsi="Wingdings" w:hint="default"/>
       </w:rPr>
     </w:lvl>
     <w:lvl w:ilvl="6" w:tplc="08090001" w:tentative="1">
@@ -2563,7 +2458,7 @@
         <w:ind w:left="5040" w:hanging="360"/>
       </w:pPr>
       <w:rPr>
-        <w:rFonts w:hint="default" w:ascii="Symbol" w:hAnsi="Symbol"/>
+        <w:rFonts w:ascii="Symbol" w:hAnsi="Symbol" w:hint="default"/>
       </w:rPr>
     </w:lvl>
     <w:lvl w:ilvl="7" w:tplc="08090003" w:tentative="1">
@@ -2575,7 +2470,7 @@
         <w:ind w:left="5760" w:hanging="360"/>
       </w:pPr>
       <w:rPr>
-        <w:rFonts w:hint="default" w:ascii="Courier New" w:hAnsi="Courier New" w:cs="Courier New"/>
+        <w:rFonts w:ascii="Courier New" w:hAnsi="Courier New" w:cs="Courier New" w:hint="default"/>
       </w:rPr>
     </w:lvl>
     <w:lvl w:ilvl="8" w:tplc="08090005" w:tentative="1">
@@ -2587,7 +2482,7 @@
         <w:ind w:left="6480" w:hanging="360"/>
       </w:pPr>
       <w:rPr>
-        <w:rFonts w:hint="default" w:ascii="Wingdings" w:hAnsi="Wingdings"/>
+        <w:rFonts w:ascii="Wingdings" w:hAnsi="Wingdings" w:hint="default"/>
       </w:rPr>
     </w:lvl>
   </w:abstractNum>
@@ -2717,11 +2612,11 @@
 </file>
 
 <file path=word/styles.xml><?xml version="1.0" encoding="utf-8"?>
-<w:styles xmlns:wp14="http://schemas.microsoft.com/office/word/2010/wordprocessingDrawing" xmlns:mc="http://schemas.openxmlformats.org/markup-compatibility/2006" xmlns:r="http://schemas.openxmlformats.org/officeDocument/2006/relationships" xmlns:w="http://schemas.openxmlformats.org/wordprocessingml/2006/main" xmlns:w14="http://schemas.microsoft.com/office/word/2010/wordml" xmlns:w15="http://schemas.microsoft.com/office/word/2012/wordml" xmlns:w16cex="http://schemas.microsoft.com/office/word/2018/wordml/cex" xmlns:w16cid="http://schemas.microsoft.com/office/word/2016/wordml/cid" xmlns:w16="http://schemas.microsoft.com/office/word/2018/wordml" xmlns:w16du="http://schemas.microsoft.com/office/word/2023/wordml/word16du" xmlns:w16sdtdh="http://schemas.microsoft.com/office/word/2020/wordml/sdtdatahash" xmlns:w16sdtfl="http://schemas.microsoft.com/office/word/2024/wordml/sdtformatlock" xmlns:w16se="http://schemas.microsoft.com/office/word/2015/wordml/symex" mc:Ignorable="w14 w15 w16se w16cid w16 w16cex w16sdtdh w16sdtfl w16du wp14">
+<w:styles xmlns:mc="http://schemas.openxmlformats.org/markup-compatibility/2006" xmlns:r="http://schemas.openxmlformats.org/officeDocument/2006/relationships" xmlns:w="http://schemas.openxmlformats.org/wordprocessingml/2006/main" xmlns:w14="http://schemas.microsoft.com/office/word/2010/wordml" xmlns:w15="http://schemas.microsoft.com/office/word/2012/wordml" xmlns:w16cex="http://schemas.microsoft.com/office/word/2018/wordml/cex" xmlns:w16cid="http://schemas.microsoft.com/office/word/2016/wordml/cid" xmlns:w16="http://schemas.microsoft.com/office/word/2018/wordml" xmlns:w16du="http://schemas.microsoft.com/office/word/2023/wordml/word16du" xmlns:w16sdtdh="http://schemas.microsoft.com/office/word/2020/wordml/sdtdatahash" xmlns:w16sdtfl="http://schemas.microsoft.com/office/word/2024/wordml/sdtformatlock" xmlns:w16se="http://schemas.microsoft.com/office/word/2015/wordml/symex" mc:Ignorable="w14 w15 w16se w16cid w16 w16cex w16sdtdh w16sdtfl w16du">
   <w:docDefaults>
     <w:rPrDefault>
       <w:rPr>
-        <w:rFonts w:asciiTheme="minorHAnsi" w:hAnsiTheme="minorHAnsi" w:eastAsiaTheme="minorHAnsi" w:cstheme="minorBidi"/>
+        <w:rFonts w:asciiTheme="minorHAnsi" w:eastAsiaTheme="minorHAnsi" w:hAnsiTheme="minorHAnsi" w:cstheme="minorBidi"/>
         <w:sz w:val="22"/>
         <w:szCs w:val="22"/>
         <w:lang w:val="en-GB" w:eastAsia="en-US" w:bidi="ar-SA"/>
@@ -2737,14 +2632,14 @@
   <w:latentStyles w:defLockedState="0" w:defUIPriority="99" w:defSemiHidden="0" w:defUnhideWhenUsed="0" w:defQFormat="0" w:count="376">
     <w:lsdException w:name="Normal" w:uiPriority="0" w:qFormat="1"/>
     <w:lsdException w:name="heading 1" w:uiPriority="9" w:qFormat="1"/>
-    <w:lsdException w:name="heading 2" w:uiPriority="9" w:semiHidden="1" w:unhideWhenUsed="1" w:qFormat="1"/>
-    <w:lsdException w:name="heading 3" w:uiPriority="9" w:semiHidden="1" w:unhideWhenUsed="1" w:qFormat="1"/>
-    <w:lsdException w:name="heading 4" w:uiPriority="9" w:semiHidden="1" w:unhideWhenUsed="1" w:qFormat="1"/>
-    <w:lsdException w:name="heading 5" w:uiPriority="9" w:semiHidden="1" w:unhideWhenUsed="1" w:qFormat="1"/>
-    <w:lsdException w:name="heading 6" w:uiPriority="9" w:semiHidden="1" w:unhideWhenUsed="1" w:qFormat="1"/>
-    <w:lsdException w:name="heading 7" w:uiPriority="9" w:semiHidden="1" w:unhideWhenUsed="1" w:qFormat="1"/>
-    <w:lsdException w:name="heading 8" w:uiPriority="9" w:semiHidden="1" w:unhideWhenUsed="1" w:qFormat="1"/>
-    <w:lsdException w:name="heading 9" w:uiPriority="9" w:semiHidden="1" w:unhideWhenUsed="1" w:qFormat="1"/>
+    <w:lsdException w:name="heading 2" w:semiHidden="1" w:uiPriority="9" w:unhideWhenUsed="1" w:qFormat="1"/>
+    <w:lsdException w:name="heading 3" w:semiHidden="1" w:uiPriority="9" w:unhideWhenUsed="1" w:qFormat="1"/>
+    <w:lsdException w:name="heading 4" w:semiHidden="1" w:uiPriority="9" w:unhideWhenUsed="1" w:qFormat="1"/>
+    <w:lsdException w:name="heading 5" w:semiHidden="1" w:uiPriority="9" w:unhideWhenUsed="1" w:qFormat="1"/>
+    <w:lsdException w:name="heading 6" w:semiHidden="1" w:uiPriority="9" w:unhideWhenUsed="1" w:qFormat="1"/>
+    <w:lsdException w:name="heading 7" w:semiHidden="1" w:uiPriority="9" w:unhideWhenUsed="1" w:qFormat="1"/>
+    <w:lsdException w:name="heading 8" w:semiHidden="1" w:uiPriority="9" w:unhideWhenUsed="1" w:qFormat="1"/>
+    <w:lsdException w:name="heading 9" w:semiHidden="1" w:uiPriority="9" w:unhideWhenUsed="1" w:qFormat="1"/>
     <w:lsdException w:name="index 1" w:semiHidden="1" w:unhideWhenUsed="1"/>
     <w:lsdException w:name="index 2" w:semiHidden="1" w:unhideWhenUsed="1"/>
     <w:lsdException w:name="index 3" w:semiHidden="1" w:unhideWhenUsed="1"/>
@@ -2754,22 +2649,22 @@
     <w:lsdException w:name="index 7" w:semiHidden="1" w:unhideWhenUsed="1"/>
     <w:lsdException w:name="index 8" w:semiHidden="1" w:unhideWhenUsed="1"/>
     <w:lsdException w:name="index 9" w:semiHidden="1" w:unhideWhenUsed="1"/>
-    <w:lsdException w:name="toc 1" w:uiPriority="39" w:semiHidden="1" w:unhideWhenUsed="1"/>
-    <w:lsdException w:name="toc 2" w:uiPriority="39" w:semiHidden="1" w:unhideWhenUsed="1"/>
-    <w:lsdException w:name="toc 3" w:uiPriority="39" w:semiHidden="1" w:unhideWhenUsed="1"/>
-    <w:lsdException w:name="toc 4" w:uiPriority="39" w:semiHidden="1" w:unhideWhenUsed="1"/>
-    <w:lsdException w:name="toc 5" w:uiPriority="39" w:semiHidden="1" w:unhideWhenUsed="1"/>
-    <w:lsdException w:name="toc 6" w:uiPriority="39" w:semiHidden="1" w:unhideWhenUsed="1"/>
-    <w:lsdException w:name="toc 7" w:uiPriority="39" w:semiHidden="1" w:unhideWhenUsed="1"/>
-    <w:lsdException w:name="toc 8" w:uiPriority="39" w:semiHidden="1" w:unhideWhenUsed="1"/>
-    <w:lsdException w:name="toc 9" w:uiPriority="39" w:semiHidden="1" w:unhideWhenUsed="1"/>
+    <w:lsdException w:name="toc 1" w:semiHidden="1" w:uiPriority="39" w:unhideWhenUsed="1"/>
+    <w:lsdException w:name="toc 2" w:semiHidden="1" w:uiPriority="39" w:unhideWhenUsed="1"/>
+    <w:lsdException w:name="toc 3" w:semiHidden="1" w:uiPriority="39" w:unhideWhenUsed="1"/>
+    <w:lsdException w:name="toc 4" w:semiHidden="1" w:uiPriority="39" w:unhideWhenUsed="1"/>
+    <w:lsdException w:name="toc 5" w:semiHidden="1" w:uiPriority="39" w:unhideWhenUsed="1"/>
+    <w:lsdException w:name="toc 6" w:semiHidden="1" w:uiPriority="39" w:unhideWhenUsed="1"/>
+    <w:lsdException w:name="toc 7" w:semiHidden="1" w:uiPriority="39" w:unhideWhenUsed="1"/>
+    <w:lsdException w:name="toc 8" w:semiHidden="1" w:uiPriority="39" w:unhideWhenUsed="1"/>
+    <w:lsdException w:name="toc 9" w:semiHidden="1" w:uiPriority="39" w:unhideWhenUsed="1"/>
     <w:lsdException w:name="Normal Indent" w:semiHidden="1" w:unhideWhenUsed="1"/>
     <w:lsdException w:name="footnote text" w:semiHidden="1" w:unhideWhenUsed="1"/>
     <w:lsdException w:name="annotation text" w:semiHidden="1" w:unhideWhenUsed="1"/>
     <w:lsdException w:name="header" w:semiHidden="1" w:unhideWhenUsed="1"/>
     <w:lsdException w:name="footer" w:semiHidden="1" w:unhideWhenUsed="1"/>
     <w:lsdException w:name="index heading" w:semiHidden="1" w:unhideWhenUsed="1"/>
-    <w:lsdException w:name="caption" w:uiPriority="35" w:semiHidden="1" w:unhideWhenUsed="1" w:qFormat="1"/>
+    <w:lsdException w:name="caption" w:semiHidden="1" w:uiPriority="35" w:unhideWhenUsed="1" w:qFormat="1"/>
     <w:lsdException w:name="table of figures" w:semiHidden="1" w:unhideWhenUsed="1"/>
     <w:lsdException w:name="envelope address" w:semiHidden="1" w:unhideWhenUsed="1"/>
     <w:lsdException w:name="envelope return" w:semiHidden="1" w:unhideWhenUsed="1"/>
@@ -2800,7 +2695,7 @@
     <w:lsdException w:name="Title" w:uiPriority="10" w:qFormat="1"/>
     <w:lsdException w:name="Closing" w:semiHidden="1" w:unhideWhenUsed="1"/>
     <w:lsdException w:name="Signature" w:semiHidden="1" w:unhideWhenUsed="1"/>
-    <w:lsdException w:name="Default Paragraph Font" w:uiPriority="1" w:semiHidden="1" w:unhideWhenUsed="1"/>
+    <w:lsdException w:name="Default Paragraph Font" w:semiHidden="1" w:uiPriority="1" w:unhideWhenUsed="1"/>
     <w:lsdException w:name="Body Text" w:semiHidden="1" w:unhideWhenUsed="1"/>
     <w:lsdException w:name="Body Text Indent" w:semiHidden="1" w:unhideWhenUsed="1"/>
     <w:lsdException w:name="List Continue" w:semiHidden="1" w:unhideWhenUsed="1"/>
@@ -3000,8 +2895,8 @@
     <w:lsdException w:name="Subtle Reference" w:uiPriority="31" w:qFormat="1"/>
     <w:lsdException w:name="Intense Reference" w:uiPriority="32" w:qFormat="1"/>
     <w:lsdException w:name="Book Title" w:uiPriority="33" w:qFormat="1"/>
-    <w:lsdException w:name="Bibliography" w:uiPriority="37" w:semiHidden="1" w:unhideWhenUsed="1"/>
-    <w:lsdException w:name="TOC Heading" w:uiPriority="39" w:semiHidden="1" w:unhideWhenUsed="1" w:qFormat="1"/>
+    <w:lsdException w:name="Bibliography" w:semiHidden="1" w:uiPriority="37" w:unhideWhenUsed="1"/>
+    <w:lsdException w:name="TOC Heading" w:semiHidden="1" w:uiPriority="39" w:unhideWhenUsed="1" w:qFormat="1"/>
     <w:lsdException w:name="Plain Table 1" w:uiPriority="41"/>
     <w:lsdException w:name="Plain Table 2" w:uiPriority="42"/>
     <w:lsdException w:name="Plain Table 3" w:uiPriority="43"/>
@@ -3112,17 +3007,17 @@
     <w:lsdException w:name="Unresolved Mention" w:semiHidden="1" w:unhideWhenUsed="1"/>
     <w:lsdException w:name="Smart Link" w:semiHidden="1" w:unhideWhenUsed="1"/>
   </w:latentStyles>
-  <w:style w:type="paragraph" w:styleId="Normal" w:default="1">
+  <w:style w:type="paragraph" w:default="1" w:styleId="Normal">
     <w:name w:val="Normal"/>
     <w:qFormat/>
   </w:style>
-  <w:style w:type="character" w:styleId="DefaultParagraphFont" w:default="1">
+  <w:style w:type="character" w:default="1" w:styleId="DefaultParagraphFont">
     <w:name w:val="Default Paragraph Font"/>
     <w:uiPriority w:val="1"/>
     <w:semiHidden/>
     <w:unhideWhenUsed/>
   </w:style>
-  <w:style w:type="table" w:styleId="TableNormal" w:default="1">
+  <w:style w:type="table" w:default="1" w:styleId="TableNormal">
     <w:name w:val="Normal Table"/>
     <w:uiPriority w:val="99"/>
     <w:semiHidden/>
@@ -3137,7 +3032,7 @@
       </w:tblCellMar>
     </w:tblPr>
   </w:style>
-  <w:style w:type="numbering" w:styleId="NoList" w:default="1">
+  <w:style w:type="numbering" w:default="1" w:styleId="NoList">
     <w:name w:val="No List"/>
     <w:uiPriority w:val="99"/>
     <w:semiHidden/>
@@ -3156,21 +3051,21 @@
       <w:contextualSpacing/>
     </w:pPr>
     <w:rPr>
-      <w:rFonts w:asciiTheme="majorHAnsi" w:hAnsiTheme="majorHAnsi" w:eastAsiaTheme="majorEastAsia" w:cstheme="majorBidi"/>
+      <w:rFonts w:asciiTheme="majorHAnsi" w:eastAsiaTheme="majorEastAsia" w:hAnsiTheme="majorHAnsi" w:cstheme="majorBidi"/>
       <w:spacing w:val="-10"/>
       <w:kern w:val="28"/>
       <w:sz w:val="56"/>
       <w:szCs w:val="56"/>
     </w:rPr>
   </w:style>
-  <w:style w:type="character" w:styleId="TitleChar" w:customStyle="1">
+  <w:style w:type="character" w:customStyle="1" w:styleId="TitleChar">
     <w:name w:val="Title Char"/>
     <w:basedOn w:val="DefaultParagraphFont"/>
     <w:link w:val="Title"/>
     <w:uiPriority w:val="10"/>
     <w:rsid w:val="00BB73E8"/>
     <w:rPr>
-      <w:rFonts w:asciiTheme="majorHAnsi" w:hAnsiTheme="majorHAnsi" w:eastAsiaTheme="majorEastAsia" w:cstheme="majorBidi"/>
+      <w:rFonts w:asciiTheme="majorHAnsi" w:eastAsiaTheme="majorEastAsia" w:hAnsiTheme="majorHAnsi" w:cstheme="majorBidi"/>
       <w:spacing w:val="-10"/>
       <w:kern w:val="28"/>
       <w:sz w:val="56"/>
@@ -3187,12 +3082,12 @@
     </w:pPr>
     <w:tblPr>
       <w:tblBorders>
-        <w:top w:val="single" w:color="auto" w:sz="4" w:space="0"/>
-        <w:left w:val="single" w:color="auto" w:sz="4" w:space="0"/>
-        <w:bottom w:val="single" w:color="auto" w:sz="4" w:space="0"/>
-        <w:right w:val="single" w:color="auto" w:sz="4" w:space="0"/>
-        <w:insideH w:val="single" w:color="auto" w:sz="4" w:space="0"/>
-        <w:insideV w:val="single" w:color="auto" w:sz="4" w:space="0"/>
+        <w:top w:val="single" w:sz="4" w:space="0" w:color="auto"/>
+        <w:left w:val="single" w:sz="4" w:space="0" w:color="auto"/>
+        <w:bottom w:val="single" w:sz="4" w:space="0" w:color="auto"/>
+        <w:right w:val="single" w:sz="4" w:space="0" w:color="auto"/>
+        <w:insideH w:val="single" w:sz="4" w:space="0" w:color="auto"/>
+        <w:insideV w:val="single" w:sz="4" w:space="0" w:color="auto"/>
       </w:tblBorders>
     </w:tblPr>
   </w:style>
@@ -3222,7 +3117,7 @@
       <w:spacing w:after="0" w:line="240" w:lineRule="auto"/>
     </w:pPr>
   </w:style>
-  <w:style w:type="character" w:styleId="HeaderChar" w:customStyle="1">
+  <w:style w:type="character" w:customStyle="1" w:styleId="HeaderChar">
     <w:name w:val="Header Char"/>
     <w:basedOn w:val="DefaultParagraphFont"/>
     <w:link w:val="Header"/>
@@ -3244,7 +3139,7 @@
       <w:spacing w:after="0" w:line="240" w:lineRule="auto"/>
     </w:pPr>
   </w:style>
-  <w:style w:type="character" w:styleId="FooterChar" w:customStyle="1">
+  <w:style w:type="character" w:customStyle="1" w:styleId="FooterChar">
     <w:name w:val="Footer Char"/>
     <w:basedOn w:val="DefaultParagraphFont"/>
     <w:link w:val="Footer"/>
@@ -3550,27 +3445,6 @@
 </file>
 
 <file path=customXml/item1.xml><?xml version="1.0" encoding="utf-8"?>
-<p:properties xmlns:p="http://schemas.microsoft.com/office/2006/metadata/properties" xmlns:xsi="http://www.w3.org/2001/XMLSchema-instance" xmlns:pc="http://schemas.microsoft.com/office/infopath/2007/PartnerControls">
-  <documentManagement>
-    <_activity xmlns="52b5c5f3-8b6f-4d9c-9bda-3243bb2aa8d1" xsi:nil="true"/>
-  </documentManagement>
-</p:properties>
-</file>
-
-<file path=customXml/item2.xml><?xml version="1.0" encoding="utf-8"?>
-<?mso-contentType ?>
-<FormTemplates xmlns="http://schemas.microsoft.com/sharepoint/v3/contenttype/forms">
-  <Display>DocumentLibraryForm</Display>
-  <Edit>DocumentLibraryForm</Edit>
-  <New>DocumentLibraryForm</New>
-</FormTemplates>
-</file>
-
-<file path=customXml/item3.xml><?xml version="1.0" encoding="utf-8"?>
-<b:Sources xmlns:b="http://schemas.openxmlformats.org/officeDocument/2006/bibliography" xmlns="http://schemas.openxmlformats.org/officeDocument/2006/bibliography" SelectedStyle="\APASixthEditionOfficeOnline.xsl" StyleName="APA" Version="6"/>
-</file>
-
-<file path=customXml/item4.xml><?xml version="1.0" encoding="utf-8"?>
 <ct:contentTypeSchema xmlns:ct="http://schemas.microsoft.com/office/2006/metadata/contentType" xmlns:ma="http://schemas.microsoft.com/office/2006/metadata/properties/metaAttributes" ct:_="" ma:_="" ma:contentTypeName="Document" ma:contentTypeID="0x010100E89BD2FF7241494A85A6AAA7AD9A58E4" ma:contentTypeVersion="15" ma:contentTypeDescription="Create a new document." ma:contentTypeScope="" ma:versionID="44caed7fdce8fb3cb1cb0bf8ade187ce">
   <xsd:schema xmlns:xsd="http://www.w3.org/2001/XMLSchema" xmlns:xs="http://www.w3.org/2001/XMLSchema" xmlns:p="http://schemas.microsoft.com/office/2006/metadata/properties" xmlns:ns3="52b5c5f3-8b6f-4d9c-9bda-3243bb2aa8d1" xmlns:ns4="aab36355-e6a5-4161-870e-c06e15086bce" targetNamespace="http://schemas.microsoft.com/office/2006/metadata/properties" ma:root="true" ma:fieldsID="67e6b409742ef55f7f1636ef054e23a0" ns3:_="" ns4:_="">
     <xsd:import namespace="52b5c5f3-8b6f-4d9c-9bda-3243bb2aa8d1"/>
@@ -3803,33 +3677,28 @@
 </ct:contentTypeSchema>
 </file>
 
-<file path=customXml/itemProps1.xml><?xml version="1.0" encoding="utf-8"?>
-<ds:datastoreItem xmlns:ds="http://schemas.openxmlformats.org/officeDocument/2006/customXml" ds:itemID="{06636A62-896B-4BFC-BB51-D3EC60E4CF79}">
-  <ds:schemaRefs>
-    <ds:schemaRef ds:uri="http://schemas.microsoft.com/office/2006/metadata/properties"/>
-    <ds:schemaRef ds:uri="http://schemas.microsoft.com/office/infopath/2007/PartnerControls"/>
-    <ds:schemaRef ds:uri="52b5c5f3-8b6f-4d9c-9bda-3243bb2aa8d1"/>
-  </ds:schemaRefs>
-</ds:datastoreItem>
+<file path=customXml/item2.xml><?xml version="1.0" encoding="utf-8"?>
+<b:Sources xmlns:b="http://schemas.openxmlformats.org/officeDocument/2006/bibliography" xmlns="http://schemas.openxmlformats.org/officeDocument/2006/bibliography" SelectedStyle="\APASixthEditionOfficeOnline.xsl" StyleName="APA" Version="6"/>
 </file>
 
-<file path=customXml/itemProps2.xml><?xml version="1.0" encoding="utf-8"?>
-<ds:datastoreItem xmlns:ds="http://schemas.openxmlformats.org/officeDocument/2006/customXml" ds:itemID="{EE3B5561-660A-4406-B2BF-46A6A3ECD27E}">
-  <ds:schemaRefs>
-    <ds:schemaRef ds:uri="http://schemas.microsoft.com/sharepoint/v3/contenttype/forms"/>
-  </ds:schemaRefs>
-</ds:datastoreItem>
+<file path=customXml/item3.xml><?xml version="1.0" encoding="utf-8"?>
+<?mso-contentType ?>
+<FormTemplates xmlns="http://schemas.microsoft.com/sharepoint/v3/contenttype/forms">
+  <Display>DocumentLibraryForm</Display>
+  <Edit>DocumentLibraryForm</Edit>
+  <New>DocumentLibraryForm</New>
+</FormTemplates>
 </file>
 
-<file path=customXml/itemProps3.xml><?xml version="1.0" encoding="utf-8"?>
-<ds:datastoreItem xmlns:ds="http://schemas.openxmlformats.org/officeDocument/2006/customXml" ds:itemID="{C962656B-8113-4BA3-A328-6C58137FEC79}">
-  <ds:schemaRefs>
-    <ds:schemaRef ds:uri="http://schemas.openxmlformats.org/officeDocument/2006/bibliography"/>
-  </ds:schemaRefs>
-</ds:datastoreItem>
+<file path=customXml/item4.xml><?xml version="1.0" encoding="utf-8"?>
+<p:properties xmlns:p="http://schemas.microsoft.com/office/2006/metadata/properties" xmlns:xsi="http://www.w3.org/2001/XMLSchema-instance" xmlns:pc="http://schemas.microsoft.com/office/infopath/2007/PartnerControls">
+  <documentManagement>
+    <_activity xmlns="52b5c5f3-8b6f-4d9c-9bda-3243bb2aa8d1" xsi:nil="true"/>
+  </documentManagement>
+</p:properties>
 </file>
 
-<file path=customXml/itemProps4.xml><?xml version="1.0" encoding="utf-8"?>
+<file path=customXml/itemProps1.xml><?xml version="1.0" encoding="utf-8"?>
 <ds:datastoreItem xmlns:ds="http://schemas.openxmlformats.org/officeDocument/2006/customXml" ds:itemID="{B0B633D0-461D-4603-92E5-B18801446F24}">
   <ds:schemaRefs>
     <ds:schemaRef ds:uri="http://schemas.microsoft.com/office/2006/metadata/contentType"/>
@@ -3846,4 +3715,30 @@
     <ds:schemaRef ds:uri="http://schemas.microsoft.com/internal/obd"/>
   </ds:schemaRefs>
 </ds:datastoreItem>
+</file>
+
+<file path=customXml/itemProps2.xml><?xml version="1.0" encoding="utf-8"?>
+<ds:datastoreItem xmlns:ds="http://schemas.openxmlformats.org/officeDocument/2006/customXml" ds:itemID="{C962656B-8113-4BA3-A328-6C58137FEC79}">
+  <ds:schemaRefs>
+    <ds:schemaRef ds:uri="http://schemas.openxmlformats.org/officeDocument/2006/bibliography"/>
+  </ds:schemaRefs>
+</ds:datastoreItem>
+</file>
+
+<file path=customXml/itemProps3.xml><?xml version="1.0" encoding="utf-8"?>
+<ds:datastoreItem xmlns:ds="http://schemas.openxmlformats.org/officeDocument/2006/customXml" ds:itemID="{EE3B5561-660A-4406-B2BF-46A6A3ECD27E}">
+  <ds:schemaRefs>
+    <ds:schemaRef ds:uri="http://schemas.microsoft.com/sharepoint/v3/contenttype/forms"/>
+  </ds:schemaRefs>
+</ds:datastoreItem>
+</file>
+
+<file path=customXml/itemProps4.xml><?xml version="1.0" encoding="utf-8"?>
+<ds:datastoreItem xmlns:ds="http://schemas.openxmlformats.org/officeDocument/2006/customXml" ds:itemID="{06636A62-896B-4BFC-BB51-D3EC60E4CF79}">
+  <ds:schemaRefs>
+    <ds:schemaRef ds:uri="http://schemas.microsoft.com/office/2006/metadata/properties"/>
+    <ds:schemaRef ds:uri="http://schemas.microsoft.com/office/infopath/2007/PartnerControls"/>
+    <ds:schemaRef ds:uri="52b5c5f3-8b6f-4d9c-9bda-3243bb2aa8d1"/>
+  </ds:schemaRefs>
+</ds:datastoreItem>
 </file>
</xml_diff>